<commit_message>
git instructions with pics
</commit_message>
<xml_diff>
--- a/git_guidelines.docx
+++ b/git_guidelines.docx
@@ -111,6 +111,8 @@
           </mc:Fallback>
         </mc:AlternateContent>
       </w:r>
+      <w:bookmarkStart w:id="0" w:name="_GoBack"/>
+      <w:bookmarkEnd w:id="0"/>
     </w:p>
     <w:p>
       <w:pPr>
@@ -262,6 +264,44 @@
         </w:rPr>
         <w:t>in the terminal command line)</w:t>
       </w:r>
+      <w:r>
+        <w:rPr>
+          <w:rFonts w:ascii="Arial" w:eastAsia="Times New Roman" w:hAnsi="Arial" w:cs="Arial"/>
+          <w:b/>
+          <w:bCs/>
+          <w:color w:val="1155CC"/>
+          <w:sz w:val="24"/>
+          <w:szCs w:val="24"/>
+          <w:lang w:val="en-GB" w:eastAsia="es-ES"/>
+        </w:rPr>
+        <w:t xml:space="preserve"> ---- use “</w:t>
+      </w:r>
+      <w:proofErr w:type="spellStart"/>
+      <w:r>
+        <w:rPr>
+          <w:rFonts w:ascii="Arial" w:eastAsia="Times New Roman" w:hAnsi="Arial" w:cs="Arial"/>
+          <w:b/>
+          <w:bCs/>
+          <w:color w:val="1155CC"/>
+          <w:sz w:val="24"/>
+          <w:szCs w:val="24"/>
+          <w:lang w:val="en-GB" w:eastAsia="es-ES"/>
+        </w:rPr>
+        <w:t>dir</w:t>
+      </w:r>
+      <w:proofErr w:type="spellEnd"/>
+      <w:r>
+        <w:rPr>
+          <w:rFonts w:ascii="Arial" w:eastAsia="Times New Roman" w:hAnsi="Arial" w:cs="Arial"/>
+          <w:b/>
+          <w:bCs/>
+          <w:color w:val="1155CC"/>
+          <w:sz w:val="24"/>
+          <w:szCs w:val="24"/>
+          <w:lang w:val="en-GB" w:eastAsia="es-ES"/>
+        </w:rPr>
+        <w:t>” to see what it’s in that directory</w:t>
+      </w:r>
     </w:p>
     <w:p>
       <w:pPr>
@@ -297,10 +337,10 @@
           <w:noProof/>
         </w:rPr>
         <w:drawing>
-          <wp:inline distT="0" distB="0" distL="0" distR="0" wp14:anchorId="58D247BB" wp14:editId="00150EEC">
-            <wp:extent cx="5143500" cy="952500"/>
+          <wp:inline distT="0" distB="0" distL="0" distR="0" wp14:anchorId="5DFD2637" wp14:editId="53AFFFBE">
+            <wp:extent cx="4448175" cy="3660593"/>
             <wp:effectExtent l="0" t="0" r="0" b="0"/>
-            <wp:docPr id="1" name="Imagen 1"/>
+            <wp:docPr id="3" name="Imagen 3"/>
             <wp:cNvGraphicFramePr>
               <a:graphicFrameLocks xmlns:a="http://schemas.openxmlformats.org/drawingml/2006/main" noChangeAspect="1"/>
             </wp:cNvGraphicFramePr>
@@ -311,20 +351,27 @@
                     <pic:cNvPr id="1" name=""/>
                     <pic:cNvPicPr/>
                   </pic:nvPicPr>
-                  <pic:blipFill>
+                  <pic:blipFill rotWithShape="1">
                     <a:blip r:embed="rId4"/>
-                    <a:stretch>
-                      <a:fillRect/>
-                    </a:stretch>
+                    <a:srcRect r="29269" b="39818"/>
+                    <a:stretch/>
                   </pic:blipFill>
-                  <pic:spPr>
+                  <pic:spPr bwMode="auto">
                     <a:xfrm>
                       <a:off x="0" y="0"/>
-                      <a:ext cx="5143500" cy="952500"/>
+                      <a:ext cx="4454834" cy="3666073"/>
                     </a:xfrm>
                     <a:prstGeom prst="rect">
                       <a:avLst/>
                     </a:prstGeom>
+                    <a:ln>
+                      <a:noFill/>
+                    </a:ln>
+                    <a:extLst>
+                      <a:ext uri="{53640926-AAD7-44D8-BBD7-CCE9431645EC}">
+                        <a14:shadowObscured xmlns:a14="http://schemas.microsoft.com/office/drawing/2010/main"/>
+                      </a:ext>
+                    </a:extLst>
                   </pic:spPr>
                 </pic:pic>
               </a:graphicData>
@@ -835,8 +882,6 @@
         </w:rPr>
         <w:t>.</w:t>
       </w:r>
-      <w:bookmarkStart w:id="0" w:name="_GoBack"/>
-      <w:bookmarkEnd w:id="0"/>
       <w:r>
         <w:rPr>
           <w:rFonts w:ascii="Arial" w:eastAsia="Times New Roman" w:hAnsi="Arial" w:cs="Arial"/>
@@ -1062,6 +1107,7 @@
           <w:szCs w:val="24"/>
           <w:lang w:val="en-GB" w:eastAsia="es-ES"/>
         </w:rPr>
+        <w:lastRenderedPageBreak/>
         <w:t>.</w:t>
       </w:r>
     </w:p>
@@ -1128,22 +1174,57 @@
     </w:p>
     <w:p>
       <w:pPr>
-        <w:spacing w:after="0" w:line="240" w:lineRule="auto"/>
-        <w:jc w:val="both"/>
-        <w:rPr>
-          <w:rFonts w:ascii="Times New Roman" w:eastAsia="Times New Roman" w:hAnsi="Times New Roman" w:cs="Times New Roman"/>
-          <w:sz w:val="24"/>
-          <w:szCs w:val="24"/>
-          <w:lang w:val="en-GB" w:eastAsia="es-ES"/>
-        </w:rPr>
-      </w:pPr>
-    </w:p>
-    <w:p>
-      <w:pPr>
         <w:rPr>
           <w:lang w:val="en-GB"/>
         </w:rPr>
       </w:pPr>
+    </w:p>
+    <w:p>
+      <w:pPr>
+        <w:rPr>
+          <w:lang w:val="en-GB"/>
+        </w:rPr>
+      </w:pPr>
+      <w:r>
+        <w:rPr>
+          <w:noProof/>
+        </w:rPr>
+        <w:drawing>
+          <wp:inline distT="0" distB="0" distL="0" distR="0" wp14:anchorId="44D98593" wp14:editId="05DB6E27">
+            <wp:extent cx="5400040" cy="3958590"/>
+            <wp:effectExtent l="0" t="0" r="0" b="3810"/>
+            <wp:docPr id="1" name="Imagen 1"/>
+            <wp:cNvGraphicFramePr>
+              <a:graphicFrameLocks xmlns:a="http://schemas.openxmlformats.org/drawingml/2006/main" noChangeAspect="1"/>
+            </wp:cNvGraphicFramePr>
+            <a:graphic xmlns:a="http://schemas.openxmlformats.org/drawingml/2006/main">
+              <a:graphicData uri="http://schemas.openxmlformats.org/drawingml/2006/picture">
+                <pic:pic xmlns:pic="http://schemas.openxmlformats.org/drawingml/2006/picture">
+                  <pic:nvPicPr>
+                    <pic:cNvPr id="1" name=""/>
+                    <pic:cNvPicPr/>
+                  </pic:nvPicPr>
+                  <pic:blipFill>
+                    <a:blip r:embed="rId6"/>
+                    <a:stretch>
+                      <a:fillRect/>
+                    </a:stretch>
+                  </pic:blipFill>
+                  <pic:spPr>
+                    <a:xfrm>
+                      <a:off x="0" y="0"/>
+                      <a:ext cx="5400040" cy="3958590"/>
+                    </a:xfrm>
+                    <a:prstGeom prst="rect">
+                      <a:avLst/>
+                    </a:prstGeom>
+                  </pic:spPr>
+                </pic:pic>
+              </a:graphicData>
+            </a:graphic>
+          </wp:inline>
+        </w:drawing>
+      </w:r>
     </w:p>
     <w:sectPr>
       <w:pgSz w:w="11906" w:h="16838"/>

</xml_diff>